<commit_message>
Second class - word update
</commit_message>
<xml_diff>
--- a/zzz_MoveIt_zzz.docx
+++ b/zzz_MoveIt_zzz.docx
@@ -7337,6 +7337,16 @@
     <w:p>
       <w:r>
         <w:t>Executar a função () =&gt; {} sempre que o [] mudar</w:t>
+      </w:r>
+    </w:p>
+    <w:p>
+      <w:pPr>
+        <w:rPr>
+          <w:u w:val="single"/>
+        </w:rPr>
+      </w:pPr>
+      <w:r>
+        <w:t>O [] é o array de dependências do useEffect</w:t>
       </w:r>
     </w:p>
     <w:p>

</xml_diff>